<commit_message>
report e ajustes nos programas
</commit_message>
<xml_diff>
--- a/src/main/resources/Task2Report.docx
+++ b/src/main/resources/Task2Report.docx
@@ -21,15 +21,7 @@
         <w:jc w:val="center"/>
       </w:pPr>
       <w:r>
-        <w:t xml:space="preserve">Roney </w:t>
-      </w:r>
-      <w:proofErr w:type="spellStart"/>
-      <w:r>
-        <w:t>Duílio</w:t>
-      </w:r>
-      <w:proofErr w:type="spellEnd"/>
-      <w:r>
-        <w:t xml:space="preserve"> Stein</w:t>
+        <w:t>Roney Duílio Stein</w:t>
       </w:r>
     </w:p>
     <w:p>
@@ -127,7 +119,10 @@
         <w:t>ne Origin and Destination Survey</w:t>
       </w:r>
       <w:r>
-        <w:t>: used only for question 1.1 (it’s a bigger dataset)</w:t>
+        <w:t>: used only for ques</w:t>
+      </w:r>
+      <w:r>
+        <w:t>tion 1.1 (it’s a bigger dataset and only origin and destination fields are kept).</w:t>
       </w:r>
     </w:p>
     <w:p>
@@ -331,13 +326,8 @@
       <w:r>
         <w:t>m</w:t>
       </w:r>
-      <w:proofErr w:type="gramStart"/>
-      <w:r>
-        <w:t>4.xlarge</w:t>
-      </w:r>
-      <w:proofErr w:type="gramEnd"/>
-      <w:r>
-        <w:t xml:space="preserve"> nodes. </w:t>
+      <w:r>
+        <w:t xml:space="preserve">4.xlarge nodes. </w:t>
       </w:r>
       <w:r>
         <w:t xml:space="preserve">Cassandra </w:t>
@@ -346,35 +336,19 @@
         <w:t xml:space="preserve">cluster was built using the same </w:t>
       </w:r>
       <w:r>
+        <w:lastRenderedPageBreak/>
         <w:t>cluster nodes</w:t>
       </w:r>
       <w:r>
         <w:t xml:space="preserve">. </w:t>
       </w:r>
       <w:r>
-        <w:t>Kafka cluster consisting of 3 nodes using EC2 c</w:t>
-      </w:r>
-      <w:proofErr w:type="gramStart"/>
-      <w:r>
-        <w:t>4.large</w:t>
-      </w:r>
-      <w:proofErr w:type="gramEnd"/>
-      <w:r>
-        <w:t xml:space="preserve"> instances.</w:t>
-      </w:r>
-    </w:p>
-    <w:p>
-      <w:r>
-        <w:lastRenderedPageBreak/>
-        <w:t xml:space="preserve">Having the data in one the the Kafka nodes the data was input into the topics using “bz2cat &lt;files&gt; | </w:t>
-      </w:r>
-      <w:proofErr w:type="spellStart"/>
-      <w:r>
-        <w:t>kafka</w:t>
-      </w:r>
-      <w:proofErr w:type="spellEnd"/>
-      <w:r>
-        <w:t>-console-producer”, one file at a time.</w:t>
+        <w:t>Kafka cluster consisting of 3 nodes using EC2 c4.large instances.</w:t>
+      </w:r>
+    </w:p>
+    <w:p>
+      <w:r>
+        <w:t>Having the data in one the the Kafka nodes the data was input into the topics using “bz2cat &lt;files&gt; | kafka-console-producer”, one file at a time.</w:t>
       </w:r>
     </w:p>
     <w:p>
@@ -388,15 +362,7 @@
         <w:t xml:space="preserve"> programs </w:t>
       </w:r>
       <w:r>
-        <w:t xml:space="preserve">stored the data to be presented in Cassandra using the </w:t>
-      </w:r>
-      <w:proofErr w:type="spellStart"/>
-      <w:r>
-        <w:t>Datastax</w:t>
-      </w:r>
-      <w:proofErr w:type="spellEnd"/>
-      <w:r>
-        <w:t xml:space="preserve"> connector.</w:t>
+        <w:t>stored the data to be presented in Cassandra using the Datastax connector.</w:t>
       </w:r>
     </w:p>
     <w:p/>
@@ -459,10 +425,7 @@
       </w:r>
     </w:p>
     <w:p/>
-    <w:p>
-      <w:bookmarkStart w:id="0" w:name="_GoBack"/>
-      <w:bookmarkEnd w:id="0"/>
-    </w:p>
+    <w:p/>
     <w:p>
       <w:pPr>
         <w:pStyle w:val="Heading1"/>
@@ -500,7 +463,13 @@
         <w:t xml:space="preserve"> </w:t>
       </w:r>
       <w:r>
-        <w:t>A word counting.</w:t>
+        <w:t xml:space="preserve">A </w:t>
+      </w:r>
+      <w:r>
+        <w:t xml:space="preserve">stateful </w:t>
+      </w:r>
+      <w:r>
+        <w:t>word counting.</w:t>
       </w:r>
     </w:p>
     <w:p>
@@ -512,7 +481,13 @@
         </w:numPr>
       </w:pPr>
       <w:r>
-        <w:t>Reading the Origin-Destination messages from Kafka into a stream;</w:t>
+        <w:t>Read</w:t>
+      </w:r>
+      <w:r>
+        <w:t>s</w:t>
+      </w:r>
+      <w:r>
+        <w:t xml:space="preserve"> the Origin-Destination messages from Kafka into a stream;</w:t>
       </w:r>
     </w:p>
     <w:p>
@@ -524,7 +499,13 @@
         </w:numPr>
       </w:pPr>
       <w:r>
-        <w:t>For each line tokenize words (separate origin from destination);</w:t>
+        <w:t>For each line tokenize</w:t>
+      </w:r>
+      <w:r>
+        <w:t>s</w:t>
+      </w:r>
+      <w:r>
+        <w:t xml:space="preserve"> words (separate origin from destination);</w:t>
       </w:r>
     </w:p>
     <w:p>
@@ -536,7 +517,13 @@
         </w:numPr>
       </w:pPr>
       <w:r>
-        <w:t>Group by airport and count the grouped lines;</w:t>
+        <w:t>Group</w:t>
+      </w:r>
+      <w:r>
+        <w:t>s</w:t>
+      </w:r>
+      <w:r>
+        <w:t xml:space="preserve"> by airport and count the grouped lines;</w:t>
       </w:r>
     </w:p>
     <w:p>
@@ -548,7 +535,10 @@
         </w:numPr>
       </w:pPr>
       <w:r>
-        <w:t>Sort by number of lines (arrivals and departures) in descending order;</w:t>
+        <w:t>The airport and count is stored in the state using mapWithState</w:t>
+      </w:r>
+      <w:r>
+        <w:t>, summing with the old values;</w:t>
       </w:r>
     </w:p>
     <w:p>
@@ -560,7 +550,28 @@
         </w:numPr>
       </w:pPr>
       <w:r>
-        <w:t>Crop the top 10 and display them.</w:t>
+        <w:t>The entire state is s</w:t>
+      </w:r>
+      <w:r>
+        <w:t>ort</w:t>
+      </w:r>
+      <w:r>
+        <w:t>ed</w:t>
+      </w:r>
+      <w:r>
+        <w:t xml:space="preserve"> by number of lines (arrivals and departures) in descending order</w:t>
+      </w:r>
+      <w:r>
+        <w:t>, cropped</w:t>
+      </w:r>
+      <w:r>
+        <w:t xml:space="preserve"> the top 10 and displa</w:t>
+      </w:r>
+      <w:r>
+        <w:t>yed</w:t>
+      </w:r>
+      <w:r>
+        <w:t>.</w:t>
       </w:r>
     </w:p>
     <w:p/>
@@ -590,7 +601,13 @@
         <w:t xml:space="preserve"> </w:t>
       </w:r>
       <w:r>
-        <w:t>Calculate average value on a group of words.</w:t>
+        <w:t xml:space="preserve">Calculate </w:t>
+      </w:r>
+      <w:r>
+        <w:t xml:space="preserve">stateful </w:t>
+      </w:r>
+      <w:r>
+        <w:t>average value on a group of words.</w:t>
       </w:r>
     </w:p>
     <w:p>
@@ -602,7 +619,16 @@
         </w:numPr>
       </w:pPr>
       <w:r>
-        <w:t>Load all on-time input files;</w:t>
+        <w:t>Read</w:t>
+      </w:r>
+      <w:r>
+        <w:t>s</w:t>
+      </w:r>
+      <w:r>
+        <w:t xml:space="preserve"> the On-time messages from Kafka into a stream</w:t>
+      </w:r>
+      <w:r>
+        <w:t>;</w:t>
       </w:r>
     </w:p>
     <w:p>
@@ -614,7 +640,25 @@
         </w:numPr>
       </w:pPr>
       <w:r>
-        <w:t>Keep only the day of week and arrival delay flag (set when &gt;15 min. delayed) fields;</w:t>
+        <w:t>Emits</w:t>
+      </w:r>
+      <w:r>
+        <w:t xml:space="preserve"> only the day of week</w:t>
+      </w:r>
+      <w:r>
+        <w:t>,</w:t>
+      </w:r>
+      <w:r>
+        <w:t xml:space="preserve"> arrival delay </w:t>
+      </w:r>
+      <w:r>
+        <w:t xml:space="preserve">in minutes </w:t>
+      </w:r>
+      <w:r>
+        <w:t>(only positive) and “1” to count total of records</w:t>
+      </w:r>
+      <w:r>
+        <w:t>;</w:t>
       </w:r>
     </w:p>
     <w:p>
@@ -626,7 +670,13 @@
         </w:numPr>
       </w:pPr>
       <w:r>
-        <w:t>Group by day of week;</w:t>
+        <w:t>Reduce</w:t>
+      </w:r>
+      <w:r>
+        <w:t>s</w:t>
+      </w:r>
+      <w:r>
+        <w:t xml:space="preserve"> by day of week summing delay field and total of records;</w:t>
       </w:r>
     </w:p>
     <w:p>
@@ -638,13 +688,17 @@
         </w:numPr>
       </w:pPr>
       <w:r>
-        <w:t xml:space="preserve">For each day of week calculate the percentage of delayed </w:t>
-      </w:r>
-      <w:r>
-        <w:t>arrivals</w:t>
-      </w:r>
-      <w:r>
-        <w:t>;</w:t>
+        <w:lastRenderedPageBreak/>
+        <w:t>Store</w:t>
+      </w:r>
+      <w:r>
+        <w:t>s</w:t>
+      </w:r>
+      <w:r>
+        <w:t xml:space="preserve"> total of records and total delay per week day</w:t>
+      </w:r>
+      <w:r>
+        <w:t xml:space="preserve"> into the state summing with the old values;</w:t>
       </w:r>
     </w:p>
     <w:p>
@@ -656,22 +710,10 @@
         </w:numPr>
       </w:pPr>
       <w:r>
-        <w:t>Sort by the percentage in ascending order;</w:t>
-      </w:r>
-    </w:p>
-    <w:p>
-      <w:pPr>
-        <w:pStyle w:val="ListParagraph"/>
-        <w:numPr>
-          <w:ilvl w:val="0"/>
-          <w:numId w:val="5"/>
-        </w:numPr>
-      </w:pPr>
-      <w:r>
-        <w:t xml:space="preserve">Output day of weed and percentage of delayed </w:t>
-      </w:r>
-      <w:r>
-        <w:t>arrivals</w:t>
+        <w:t>For the entire state calculates the average delay</w:t>
+      </w:r>
+      <w:r>
+        <w:t xml:space="preserve"> in minutes, sort by delay in ascending order and prints the result</w:t>
       </w:r>
       <w:r>
         <w:t>.</w:t>
@@ -704,7 +746,13 @@
         <w:t xml:space="preserve"> </w:t>
       </w:r>
       <w:r>
-        <w:t>Calculate average for a group then reorder and crop the results.</w:t>
+        <w:t>Calculate</w:t>
+      </w:r>
+      <w:r>
+        <w:t xml:space="preserve"> stateful</w:t>
+      </w:r>
+      <w:r>
+        <w:t xml:space="preserve"> average for a group then reorder and crop the results.</w:t>
       </w:r>
     </w:p>
     <w:p>
@@ -716,7 +764,13 @@
         </w:numPr>
       </w:pPr>
       <w:r>
-        <w:t>Load all on-time input files;</w:t>
+        <w:t>Read</w:t>
+      </w:r>
+      <w:r>
+        <w:t>s</w:t>
+      </w:r>
+      <w:r>
+        <w:t xml:space="preserve"> the On-time messages from Kafka into a stream;</w:t>
       </w:r>
     </w:p>
     <w:p>
@@ -728,14 +782,25 @@
         </w:numPr>
       </w:pPr>
       <w:r>
-        <w:lastRenderedPageBreak/>
-        <w:t>Keep origin, destination and departure delayed</w:t>
+        <w:t>Emits</w:t>
+      </w:r>
+      <w:r>
+        <w:t xml:space="preserve"> origin, destination</w:t>
+      </w:r>
+      <w:r>
+        <w:t>, departure</w:t>
+      </w:r>
+      <w:r>
+        <w:t xml:space="preserve"> delayed</w:t>
       </w:r>
       <w:r>
         <w:t xml:space="preserve"> flag (set when &gt;15 min. delayed)</w:t>
       </w:r>
       <w:r>
-        <w:t xml:space="preserve"> fields;</w:t>
+        <w:t xml:space="preserve"> and “1” for record count</w:t>
+      </w:r>
+      <w:r>
+        <w:t>;</w:t>
       </w:r>
     </w:p>
     <w:p>
@@ -747,7 +812,7 @@
         </w:numPr>
       </w:pPr>
       <w:r>
-        <w:t>Group all records by origin-destination tuples;</w:t>
+        <w:t>Reduces by origin-destination pairs summing the delayed flights and number of flights;</w:t>
       </w:r>
     </w:p>
     <w:p>
@@ -759,7 +824,7 @@
         </w:numPr>
       </w:pPr>
       <w:r>
-        <w:t>For each origin-destination group calculate the percentage of delayed departures and generate: origin, destination and percentage;</w:t>
+        <w:t>Stores the values into the state summing with the old values;</w:t>
       </w:r>
     </w:p>
     <w:p>
@@ -771,7 +836,7 @@
         </w:numPr>
       </w:pPr>
       <w:r>
-        <w:t>Group by origin;</w:t>
+        <w:t>Gets the state entries and calculates the average delayed departure as a percentage;</w:t>
       </w:r>
     </w:p>
     <w:p>
@@ -783,7 +848,13 @@
         </w:numPr>
       </w:pPr>
       <w:r>
-        <w:t>For each origin:</w:t>
+        <w:t xml:space="preserve">Groups </w:t>
+      </w:r>
+      <w:r>
+        <w:t>the averages by origin and</w:t>
+      </w:r>
+      <w:r>
+        <w:t>:</w:t>
       </w:r>
     </w:p>
     <w:p>
@@ -791,7 +862,7 @@
         <w:pStyle w:val="ListParagraph"/>
         <w:numPr>
           <w:ilvl w:val="1"/>
-          <w:numId w:val="6"/>
+          <w:numId w:val="7"/>
         </w:numPr>
       </w:pPr>
       <w:r>
@@ -803,11 +874,23 @@
         <w:pStyle w:val="ListParagraph"/>
         <w:numPr>
           <w:ilvl w:val="1"/>
-          <w:numId w:val="6"/>
+          <w:numId w:val="7"/>
         </w:numPr>
       </w:pPr>
       <w:r>
         <w:t>Crop the top 10;</w:t>
+      </w:r>
+    </w:p>
+    <w:p>
+      <w:pPr>
+        <w:pStyle w:val="ListParagraph"/>
+        <w:numPr>
+          <w:ilvl w:val="1"/>
+          <w:numId w:val="7"/>
+        </w:numPr>
+      </w:pPr>
+      <w:r>
+        <w:t>Adds a rank numbering;</w:t>
       </w:r>
     </w:p>
     <w:p>
@@ -819,7 +902,10 @@
         </w:numPr>
       </w:pPr>
       <w:r>
-        <w:t>Generates: origin and list of destinations, comma-separated, in order of least delayed (left) to most delayed (right).</w:t>
+        <w:t>Saves to Cassandra: origin, destination, percentage of delayed flights and rank</w:t>
+      </w:r>
+      <w:r>
+        <w:t>.</w:t>
       </w:r>
     </w:p>
     <w:p/>
@@ -837,7 +923,7 @@
         <w:t>:</w:t>
       </w:r>
       <w:r>
-        <w:t xml:space="preserve"> Calculate average for a group, sort the carriers and list the top 10 as a comma separated list.</w:t>
+        <w:t xml:space="preserve"> Calculate average for a group, sort the carriers and list the top.</w:t>
       </w:r>
     </w:p>
     <w:p>
@@ -849,7 +935,7 @@
         </w:numPr>
       </w:pPr>
       <w:r>
-        <w:t>Load all on-time input files;</w:t>
+        <w:t>Reads the On-time messages from Kafka into a stream;</w:t>
       </w:r>
     </w:p>
     <w:p>
@@ -861,7 +947,13 @@
         </w:numPr>
       </w:pPr>
       <w:r>
-        <w:t>Keep origin, destination, carrier and arrival delayed flag (set when &gt;15 min. delayed) fields;</w:t>
+        <w:t xml:space="preserve">Emits origin, destination, </w:t>
+      </w:r>
+      <w:r>
+        <w:t>carrier, arrival</w:t>
+      </w:r>
+      <w:r>
+        <w:t xml:space="preserve"> delayed flag (set when &gt;15 min. delayed) and “1” for record count;</w:t>
       </w:r>
     </w:p>
     <w:p>
@@ -873,7 +965,19 @@
         </w:numPr>
       </w:pPr>
       <w:r>
-        <w:t>Group by tuples of origin-destination-carrier;</w:t>
+        <w:t>Reduces by origin-destination</w:t>
+      </w:r>
+      <w:r>
+        <w:t>-carrier</w:t>
+      </w:r>
+      <w:r>
+        <w:t xml:space="preserve"> </w:t>
+      </w:r>
+      <w:r>
+        <w:t xml:space="preserve">triples </w:t>
+      </w:r>
+      <w:r>
+        <w:t>summing the delayed flights and number of flights;</w:t>
       </w:r>
     </w:p>
     <w:p>
@@ -885,13 +989,7 @@
         </w:numPr>
       </w:pPr>
       <w:r>
-        <w:t>For each tuple calculate the percentage of delayed arrivals</w:t>
-      </w:r>
-      <w:r>
-        <w:t xml:space="preserve"> (arrival performance)</w:t>
-      </w:r>
-      <w:r>
-        <w:t>;</w:t>
+        <w:t>Stores the values into the state summing with the old values;</w:t>
       </w:r>
     </w:p>
     <w:p>
@@ -903,7 +1001,13 @@
         </w:numPr>
       </w:pPr>
       <w:r>
-        <w:t>Group by origin-destination pairs;</w:t>
+        <w:t xml:space="preserve">Gets the state entries and calculates the average delayed </w:t>
+      </w:r>
+      <w:r>
+        <w:t>arrivals</w:t>
+      </w:r>
+      <w:r>
+        <w:t xml:space="preserve"> as a percentage;</w:t>
       </w:r>
     </w:p>
     <w:p>
@@ -915,7 +1019,13 @@
         </w:numPr>
       </w:pPr>
       <w:r>
-        <w:t>For each pair:</w:t>
+        <w:t>Groups the averages by origin</w:t>
+      </w:r>
+      <w:r>
+        <w:t>-destination pairs</w:t>
+      </w:r>
+      <w:r>
+        <w:t xml:space="preserve"> and:</w:t>
       </w:r>
     </w:p>
     <w:p>
@@ -927,10 +1037,13 @@
         </w:numPr>
       </w:pPr>
       <w:r>
-        <w:t>Order by percentage of delayed a</w:t>
-      </w:r>
-      <w:r>
-        <w:t>rrivals in ascending order (or arrival performance in descending order);</w:t>
+        <w:t xml:space="preserve">Order by percentage of delayed </w:t>
+      </w:r>
+      <w:r>
+        <w:t>arrivals</w:t>
+      </w:r>
+      <w:r>
+        <w:t xml:space="preserve"> in ascending order;</w:t>
       </w:r>
     </w:p>
     <w:p>
@@ -949,15 +1062,30 @@
       <w:pPr>
         <w:pStyle w:val="ListParagraph"/>
         <w:numPr>
+          <w:ilvl w:val="1"/>
+          <w:numId w:val="8"/>
+        </w:numPr>
+      </w:pPr>
+      <w:r>
+        <w:t>Adds a rank numbering;</w:t>
+      </w:r>
+    </w:p>
+    <w:p>
+      <w:pPr>
+        <w:pStyle w:val="ListParagraph"/>
+        <w:numPr>
           <w:ilvl w:val="0"/>
           <w:numId w:val="8"/>
         </w:numPr>
       </w:pPr>
       <w:r>
-        <w:t xml:space="preserve">Generates: origin, destinations and top 10 least delayed </w:t>
-      </w:r>
-      <w:r>
-        <w:t>carriers, in a comma-separated list, in order of least delayed (left) to most delayed (right).</w:t>
+        <w:t xml:space="preserve">Saves to Cassandra: origin, destination, </w:t>
+      </w:r>
+      <w:r>
+        <w:t xml:space="preserve">carrier, </w:t>
+      </w:r>
+      <w:r>
+        <w:t>percentage of delayed flights and rank.</w:t>
       </w:r>
     </w:p>
     <w:p/>
@@ -981,7 +1109,7 @@
         </w:numPr>
       </w:pPr>
       <w:r>
-        <w:t>Load all on-time input files;</w:t>
+        <w:t>Reads the On-time messages from Kafka into a stream;</w:t>
       </w:r>
     </w:p>
     <w:p>
@@ -993,7 +1121,19 @@
         </w:numPr>
       </w:pPr>
       <w:r>
-        <w:t>Keep origin, destination and arrival delayed minutes (0 or positive numbers);</w:t>
+        <w:t>Emits origin, destination, arrival delay</w:t>
+      </w:r>
+      <w:r>
+        <w:t xml:space="preserve"> minutes</w:t>
+      </w:r>
+      <w:r>
+        <w:t xml:space="preserve"> (</w:t>
+      </w:r>
+      <w:r>
+        <w:t>positive values</w:t>
+      </w:r>
+      <w:r>
+        <w:t>) and “1” for record count;</w:t>
       </w:r>
     </w:p>
     <w:p>
@@ -1005,7 +1145,19 @@
         </w:numPr>
       </w:pPr>
       <w:r>
-        <w:t>Group all records by origin-destination pairs;</w:t>
+        <w:t xml:space="preserve">Reduces by origin-destination </w:t>
+      </w:r>
+      <w:r>
+        <w:t xml:space="preserve">pairs </w:t>
+      </w:r>
+      <w:r>
+        <w:t>summing the delay</w:t>
+      </w:r>
+      <w:r>
+        <w:t xml:space="preserve"> minutes</w:t>
+      </w:r>
+      <w:r>
+        <w:t xml:space="preserve"> and number of flights;</w:t>
       </w:r>
     </w:p>
     <w:p>
@@ -1017,7 +1169,7 @@
         </w:numPr>
       </w:pPr>
       <w:r>
-        <w:t>For each pair calculate the average of delayed minutes;</w:t>
+        <w:t>Stores the values into the state summing with the old values;</w:t>
       </w:r>
     </w:p>
     <w:p>
@@ -1029,7 +1181,25 @@
         </w:numPr>
       </w:pPr>
       <w:r>
-        <w:t>Outputs origin, destination and the calculated average.</w:t>
+        <w:t xml:space="preserve">Gets the state entries </w:t>
+      </w:r>
+      <w:r>
+        <w:t>and calculates the average of delay in minutes</w:t>
+      </w:r>
+      <w:r>
+        <w:t>;</w:t>
+      </w:r>
+    </w:p>
+    <w:p>
+      <w:pPr>
+        <w:pStyle w:val="ListParagraph"/>
+        <w:numPr>
+          <w:ilvl w:val="0"/>
+          <w:numId w:val="10"/>
+        </w:numPr>
+      </w:pPr>
+      <w:r>
+        <w:t>Saves to Cassandra: origin, destination, mean delay.</w:t>
       </w:r>
     </w:p>
     <w:p/>
@@ -1041,13 +1211,16 @@
         <w:t>Question 3.2:</w:t>
       </w:r>
       <w:r>
-        <w:t xml:space="preserve"> Split the data into two different groups of </w:t>
-      </w:r>
-      <w:r>
-        <w:t>records;</w:t>
-      </w:r>
-      <w:r>
-        <w:t xml:space="preserve"> calculate a time difference and merge then based on the time difference and origin/destination.</w:t>
+        <w:t xml:space="preserve"> </w:t>
+      </w:r>
+      <w:r>
+        <w:t>Each record is identified as AM or PM if the flight departures before or after 12:00pm</w:t>
+      </w:r>
+      <w:r>
+        <w:t>.</w:t>
+      </w:r>
+      <w:r>
+        <w:t xml:space="preserve"> Follows a selection of best flight for each origin-destination pair, being saved into the same database table. No cross-product or join is made due to the time difference of the events.</w:t>
       </w:r>
     </w:p>
     <w:p>
@@ -1059,7 +1232,7 @@
         </w:numPr>
       </w:pPr>
       <w:r>
-        <w:t>Load all year 2008 on-time input files;</w:t>
+        <w:t>Reads the On-time messages from Kafka into a stream;</w:t>
       </w:r>
     </w:p>
     <w:p>
@@ -1071,7 +1244,19 @@
         </w:numPr>
       </w:pPr>
       <w:r>
-        <w:t>For each line keep/generate: date, “carrier + flight number”, origin, destination, departure time, arrival delay minutes (&gt;0), date +2 days</w:t>
+        <w:t xml:space="preserve">Emits the date of flight, origin, destination, day period (AM or PM string), </w:t>
+      </w:r>
+      <w:r>
+        <w:t xml:space="preserve">flight (carrier + flight number), </w:t>
+      </w:r>
+      <w:r>
+        <w:t>departure time</w:t>
+      </w:r>
+      <w:r>
+        <w:t xml:space="preserve"> and</w:t>
+      </w:r>
+      <w:r>
+        <w:t xml:space="preserve"> arrival delay in minutes;</w:t>
       </w:r>
     </w:p>
     <w:p>
@@ -1083,10 +1268,7 @@
         </w:numPr>
       </w:pPr>
       <w:r>
-        <w:t>Filter the lines with departure time</w:t>
-      </w:r>
-      <w:r>
-        <w:t xml:space="preserve"> &lt; 12:00h to a group “X”, the first leg;</w:t>
+        <w:t>Reduces by (date, origin, destination, period) and gets only the least delayed flight;</w:t>
       </w:r>
     </w:p>
     <w:p>
@@ -1098,8 +1280,10 @@
         </w:numPr>
       </w:pPr>
       <w:r>
-        <w:t>Filter the lines with departure time &gt; 12:00h to a group “Y”, the second leg;</w:t>
-      </w:r>
+        <w:t>Stores the flights into the state keeping only the least delayed flight to avoid querying the database;</w:t>
+      </w:r>
+      <w:bookmarkStart w:id="0" w:name="_GoBack"/>
+      <w:bookmarkEnd w:id="0"/>
     </w:p>
     <w:p>
       <w:pPr>
@@ -1110,31 +1294,12 @@
         </w:numPr>
       </w:pPr>
       <w:r>
-        <w:t>For X and Y, each: for each date – origin – destination we keep only the most on-time flight</w:t>
-      </w:r>
-      <w:r>
-        <w:t>;</w:t>
-      </w:r>
-    </w:p>
-    <w:p>
-      <w:pPr>
-        <w:pStyle w:val="ListParagraph"/>
-        <w:numPr>
-          <w:ilvl w:val="0"/>
-          <w:numId w:val="11"/>
-        </w:numPr>
-      </w:pPr>
-      <w:r>
-        <w:t>Merge X and Y generating all the possible combinations for each date;</w:t>
-      </w:r>
-    </w:p>
-    <w:p>
-      <w:pPr>
-        <w:pStyle w:val="ListParagraph"/>
-        <w:numPr>
-          <w:ilvl w:val="0"/>
-          <w:numId w:val="11"/>
-        </w:numPr>
+        <w:t>Saves the state changes to Cassandra.</w:t>
+      </w:r>
+    </w:p>
+    <w:p/>
+    <w:p>
+      <w:pPr>
         <w:sectPr>
           <w:type w:val="continuous"/>
           <w:pgSz w:w="12240" w:h="15840"/>
@@ -1143,9 +1308,6 @@
           <w:docGrid w:linePitch="360"/>
         </w:sectPr>
       </w:pPr>
-      <w:r>
-        <w:t>Output: X departure date, X departure time, X flight, X origin, X destination or intermediate airport, Y destination of final destination, Y departure date, Y departure time, Y flight, total delay in minutes.</w:t>
-      </w:r>
     </w:p>
     <w:p>
       <w:pPr>
@@ -2977,15 +3139,7 @@
         <w:t xml:space="preserve"> </w:t>
       </w:r>
       <w:r>
-        <w:t xml:space="preserve">Does the popularity distribution of airports follow a </w:t>
-      </w:r>
-      <w:proofErr w:type="spellStart"/>
-      <w:r>
-        <w:t>Zipf</w:t>
-      </w:r>
-      <w:proofErr w:type="spellEnd"/>
-      <w:r>
-        <w:t xml:space="preserve"> distribution? If not, what distribution does it follow?</w:t>
+        <w:t>Does the popularity distribution of airports follow a Zipf distribution? If not, what distribution does it follow?</w:t>
       </w:r>
     </w:p>
     <w:p>
@@ -3001,13 +3155,8 @@
       <w:r>
         <w:t xml:space="preserve"> a </w:t>
       </w:r>
-      <w:proofErr w:type="spellStart"/>
-      <w:r>
-        <w:t>Zipf</w:t>
-      </w:r>
-      <w:proofErr w:type="spellEnd"/>
-      <w:r>
-        <w:t xml:space="preserve"> distribution as it doesn’t</w:t>
+      <w:r>
+        <w:t>Zipf distribution as it doesn’t</w:t>
       </w:r>
       <w:r>
         <w:t xml:space="preserve"> make a straight line in a logarithmic chart.</w:t>
@@ -3161,21 +3310,7 @@
               <w:rPr>
                 <w:b/>
               </w:rPr>
-              <w:t xml:space="preserve"> </w:t>
-            </w:r>
-            <w:proofErr w:type="spellStart"/>
-            <w:r>
-              <w:rPr>
-                <w:b/>
-              </w:rPr>
-              <w:t>Airp</w:t>
-            </w:r>
-            <w:proofErr w:type="spellEnd"/>
-            <w:r>
-              <w:rPr>
-                <w:b/>
-              </w:rPr>
-              <w:t>.</w:t>
+              <w:t xml:space="preserve"> Airp.</w:t>
             </w:r>
           </w:p>
         </w:tc>
@@ -3189,14 +3324,12 @@
                 <w:b/>
               </w:rPr>
             </w:pPr>
-            <w:proofErr w:type="spellStart"/>
             <w:r>
               <w:rPr>
                 <w:b/>
               </w:rPr>
               <w:t>Interm</w:t>
             </w:r>
-            <w:proofErr w:type="spellEnd"/>
             <w:r>
               <w:rPr>
                 <w:b/>
@@ -3221,19 +3354,11 @@
                 <w:b/>
               </w:rPr>
             </w:pPr>
-            <w:proofErr w:type="spellStart"/>
             <w:r>
               <w:rPr>
                 <w:b/>
               </w:rPr>
-              <w:t>Dest</w:t>
-            </w:r>
-            <w:proofErr w:type="spellEnd"/>
-            <w:r>
-              <w:rPr>
-                <w:b/>
-              </w:rPr>
-              <w:t>.</w:t>
+              <w:t>Dest.</w:t>
             </w:r>
           </w:p>
           <w:p>
@@ -4004,7 +4129,7 @@
   <w:abstractNum w:abstractNumId="0">
     <w:nsid w:val="1017740A"/>
     <w:multiLevelType w:val="hybridMultilevel"/>
-    <w:tmpl w:val="3F585C96"/>
+    <w:tmpl w:val="47423C3A"/>
     <w:lvl w:ilvl="0" w:tplc="0409000F">
       <w:start w:val="1"/>
       <w:numFmt w:val="decimal"/>
@@ -4014,7 +4139,7 @@
         <w:ind w:left="720" w:hanging="360"/>
       </w:pPr>
     </w:lvl>
-    <w:lvl w:ilvl="1" w:tplc="04090019" w:tentative="1">
+    <w:lvl w:ilvl="1" w:tplc="04090019">
       <w:start w:val="1"/>
       <w:numFmt w:val="lowerLetter"/>
       <w:lvlText w:val="%2."/>
@@ -6684,8 +6809,8 @@
         </c:dLbls>
         <c:marker val="1"/>
         <c:smooth val="0"/>
-        <c:axId val="-2132427248"/>
-        <c:axId val="-2135135136"/>
+        <c:axId val="-2139887792"/>
+        <c:axId val="-2143344592"/>
       </c:lineChart>
       <c:lineChart>
         <c:grouping val="standard"/>
@@ -7441,7 +7566,7 @@
                   <c:v>9.14242314781733E-6</c:v>
                 </c:pt>
                 <c:pt idx="93">
-                  <c:v>8.27240655566328E-6</c:v>
+                  <c:v>8.2724065556633E-6</c:v>
                 </c:pt>
                 <c:pt idx="94">
                   <c:v>7.48518298877006E-6</c:v>
@@ -7623,11 +7748,11 @@
         </c:dLbls>
         <c:marker val="1"/>
         <c:smooth val="0"/>
-        <c:axId val="-2135215744"/>
-        <c:axId val="-2135099856"/>
+        <c:axId val="-2143339792"/>
+        <c:axId val="-2139741488"/>
       </c:lineChart>
       <c:catAx>
-        <c:axId val="-2132427248"/>
+        <c:axId val="-2139887792"/>
         <c:scaling>
           <c:orientation val="minMax"/>
         </c:scaling>
@@ -7637,7 +7762,7 @@
         <c:majorTickMark val="out"/>
         <c:minorTickMark val="none"/>
         <c:tickLblPos val="nextTo"/>
-        <c:crossAx val="-2135135136"/>
+        <c:crossAx val="-2143344592"/>
         <c:crosses val="autoZero"/>
         <c:auto val="1"/>
         <c:lblAlgn val="ctr"/>
@@ -7645,7 +7770,7 @@
         <c:noMultiLvlLbl val="0"/>
       </c:catAx>
       <c:valAx>
-        <c:axId val="-2135135136"/>
+        <c:axId val="-2143344592"/>
         <c:scaling>
           <c:orientation val="minMax"/>
         </c:scaling>
@@ -7656,12 +7781,12 @@
         <c:majorTickMark val="out"/>
         <c:minorTickMark val="none"/>
         <c:tickLblPos val="nextTo"/>
-        <c:crossAx val="-2132427248"/>
+        <c:crossAx val="-2139887792"/>
         <c:crosses val="autoZero"/>
         <c:crossBetween val="between"/>
       </c:valAx>
       <c:valAx>
-        <c:axId val="-2135099856"/>
+        <c:axId val="-2139741488"/>
         <c:scaling>
           <c:orientation val="minMax"/>
         </c:scaling>
@@ -7671,12 +7796,12 @@
         <c:majorTickMark val="out"/>
         <c:minorTickMark val="none"/>
         <c:tickLblPos val="nextTo"/>
-        <c:crossAx val="-2135215744"/>
+        <c:crossAx val="-2143339792"/>
         <c:crosses val="max"/>
         <c:crossBetween val="between"/>
       </c:valAx>
       <c:catAx>
-        <c:axId val="-2135215744"/>
+        <c:axId val="-2143339792"/>
         <c:scaling>
           <c:orientation val="minMax"/>
         </c:scaling>
@@ -7686,7 +7811,7 @@
         <c:majorTickMark val="out"/>
         <c:minorTickMark val="none"/>
         <c:tickLblPos val="nextTo"/>
-        <c:crossAx val="-2135099856"/>
+        <c:crossAx val="-2139741488"/>
         <c:crosses val="autoZero"/>
         <c:auto val="1"/>
         <c:lblAlgn val="ctr"/>

</xml_diff>